<commit_message>
Deuxieme commit (etonnant non?)
</commit_message>
<xml_diff>
--- a/Documentation/Analyse lexicale(linguistique).docx
+++ b/Documentation/Analyse lexicale(linguistique).docx
@@ -75,9 +75,566 @@
             <w:tcW w:w="3370" w:type="dxa"/>
           </w:tcPr>
           <w:p>
+            <w:proofErr w:type="spellStart"/>
+            <w:r>
+              <w:t>Dalek</w:t>
+            </w:r>
+            <w:proofErr w:type="spellEnd"/>
+          </w:p>
+        </w:tc>
+        <w:tc>
+          <w:tcPr>
+            <w:tcW w:w="3371" w:type="dxa"/>
+          </w:tcPr>
+          <w:p>
+            <w:r>
+              <w:t>Supprimer</w:t>
+            </w:r>
+          </w:p>
+        </w:tc>
+        <w:tc>
+          <w:tcPr>
+            <w:tcW w:w="3371" w:type="dxa"/>
+          </w:tcPr>
+          <w:p>
+            <w:r>
+              <w:t>Cosmique</w:t>
+            </w:r>
+          </w:p>
+        </w:tc>
+      </w:tr>
+      <w:tr>
+        <w:tc>
+          <w:tcPr>
+            <w:tcW w:w="3370" w:type="dxa"/>
+          </w:tcPr>
+          <w:p>
+            <w:r>
+              <w:t xml:space="preserve">Dr. </w:t>
+            </w:r>
+            <w:proofErr w:type="spellStart"/>
+            <w:r>
+              <w:t>Who</w:t>
+            </w:r>
+            <w:proofErr w:type="spellEnd"/>
+          </w:p>
+        </w:tc>
+        <w:tc>
+          <w:tcPr>
+            <w:tcW w:w="3371" w:type="dxa"/>
+          </w:tcPr>
+          <w:p>
+            <w:r>
+              <w:t>Attribuer</w:t>
+            </w:r>
+          </w:p>
+        </w:tc>
+        <w:tc>
+          <w:tcPr>
+            <w:tcW w:w="3371" w:type="dxa"/>
+          </w:tcPr>
+          <w:p>
+            <w:r>
+              <w:t>Intersidéral</w:t>
+            </w:r>
+          </w:p>
+        </w:tc>
+      </w:tr>
+      <w:tr>
+        <w:tc>
+          <w:tcPr>
+            <w:tcW w:w="3370" w:type="dxa"/>
+          </w:tcPr>
+          <w:p>
+            <w:r>
+              <w:t>Points</w:t>
+            </w:r>
+          </w:p>
+        </w:tc>
+        <w:tc>
+          <w:tcPr>
+            <w:tcW w:w="3371" w:type="dxa"/>
+          </w:tcPr>
+          <w:p>
             <w:bookmarkStart w:id="0" w:name="_GoBack"/>
             <w:bookmarkEnd w:id="0"/>
           </w:p>
+        </w:tc>
+        <w:tc>
+          <w:tcPr>
+            <w:tcW w:w="3371" w:type="dxa"/>
+          </w:tcPr>
+          <w:p/>
+        </w:tc>
+      </w:tr>
+      <w:tr>
+        <w:tc>
+          <w:tcPr>
+            <w:tcW w:w="3370" w:type="dxa"/>
+          </w:tcPr>
+          <w:p>
+            <w:r>
+              <w:t>Pion</w:t>
+            </w:r>
+          </w:p>
+        </w:tc>
+        <w:tc>
+          <w:tcPr>
+            <w:tcW w:w="3371" w:type="dxa"/>
+          </w:tcPr>
+          <w:p/>
+        </w:tc>
+        <w:tc>
+          <w:tcPr>
+            <w:tcW w:w="3371" w:type="dxa"/>
+          </w:tcPr>
+          <w:p/>
+        </w:tc>
+      </w:tr>
+      <w:tr>
+        <w:tc>
+          <w:tcPr>
+            <w:tcW w:w="3370" w:type="dxa"/>
+          </w:tcPr>
+          <w:p>
+            <w:r>
+              <w:t>Aire de jeu</w:t>
+            </w:r>
+          </w:p>
+        </w:tc>
+        <w:tc>
+          <w:tcPr>
+            <w:tcW w:w="3371" w:type="dxa"/>
+          </w:tcPr>
+          <w:p/>
+        </w:tc>
+        <w:tc>
+          <w:tcPr>
+            <w:tcW w:w="3371" w:type="dxa"/>
+          </w:tcPr>
+          <w:p/>
+        </w:tc>
+      </w:tr>
+      <w:tr>
+        <w:tc>
+          <w:tcPr>
+            <w:tcW w:w="3370" w:type="dxa"/>
+          </w:tcPr>
+          <w:p>
+            <w:r>
+              <w:t>Niveau</w:t>
+            </w:r>
+          </w:p>
+        </w:tc>
+        <w:tc>
+          <w:tcPr>
+            <w:tcW w:w="3371" w:type="dxa"/>
+          </w:tcPr>
+          <w:p/>
+        </w:tc>
+        <w:tc>
+          <w:tcPr>
+            <w:tcW w:w="3371" w:type="dxa"/>
+          </w:tcPr>
+          <w:p/>
+        </w:tc>
+      </w:tr>
+      <w:tr>
+        <w:tc>
+          <w:tcPr>
+            <w:tcW w:w="3370" w:type="dxa"/>
+          </w:tcPr>
+          <w:p>
+            <w:r>
+              <w:t>Jeu</w:t>
+            </w:r>
+          </w:p>
+        </w:tc>
+        <w:tc>
+          <w:tcPr>
+            <w:tcW w:w="3371" w:type="dxa"/>
+          </w:tcPr>
+          <w:p/>
+        </w:tc>
+        <w:tc>
+          <w:tcPr>
+            <w:tcW w:w="3371" w:type="dxa"/>
+          </w:tcPr>
+          <w:p/>
+        </w:tc>
+      </w:tr>
+      <w:tr>
+        <w:tc>
+          <w:tcPr>
+            <w:tcW w:w="3370" w:type="dxa"/>
+          </w:tcPr>
+          <w:p>
+            <w:r>
+              <w:t>Robot</w:t>
+            </w:r>
+          </w:p>
+        </w:tc>
+        <w:tc>
+          <w:tcPr>
+            <w:tcW w:w="3371" w:type="dxa"/>
+          </w:tcPr>
+          <w:p/>
+        </w:tc>
+        <w:tc>
+          <w:tcPr>
+            <w:tcW w:w="3371" w:type="dxa"/>
+          </w:tcPr>
+          <w:p/>
+        </w:tc>
+      </w:tr>
+      <w:tr>
+        <w:tc>
+          <w:tcPr>
+            <w:tcW w:w="3370" w:type="dxa"/>
+          </w:tcPr>
+          <w:p>
+            <w:r>
+              <w:t>Espace</w:t>
+            </w:r>
+          </w:p>
+        </w:tc>
+        <w:tc>
+          <w:tcPr>
+            <w:tcW w:w="3371" w:type="dxa"/>
+          </w:tcPr>
+          <w:p/>
+        </w:tc>
+        <w:tc>
+          <w:tcPr>
+            <w:tcW w:w="3371" w:type="dxa"/>
+          </w:tcPr>
+          <w:p/>
+        </w:tc>
+      </w:tr>
+      <w:tr>
+        <w:tc>
+          <w:tcPr>
+            <w:tcW w:w="3370" w:type="dxa"/>
+          </w:tcPr>
+          <w:p>
+            <w:r>
+              <w:t>Case</w:t>
+            </w:r>
+          </w:p>
+        </w:tc>
+        <w:tc>
+          <w:tcPr>
+            <w:tcW w:w="3371" w:type="dxa"/>
+          </w:tcPr>
+          <w:p/>
+        </w:tc>
+        <w:tc>
+          <w:tcPr>
+            <w:tcW w:w="3371" w:type="dxa"/>
+          </w:tcPr>
+          <w:p/>
+        </w:tc>
+      </w:tr>
+      <w:tr>
+        <w:tc>
+          <w:tcPr>
+            <w:tcW w:w="3370" w:type="dxa"/>
+          </w:tcPr>
+          <w:p>
+            <w:r>
+              <w:t>Crédit</w:t>
+            </w:r>
+          </w:p>
+        </w:tc>
+        <w:tc>
+          <w:tcPr>
+            <w:tcW w:w="3371" w:type="dxa"/>
+          </w:tcPr>
+          <w:p/>
+        </w:tc>
+        <w:tc>
+          <w:tcPr>
+            <w:tcW w:w="3371" w:type="dxa"/>
+          </w:tcPr>
+          <w:p/>
+        </w:tc>
+      </w:tr>
+      <w:tr>
+        <w:tc>
+          <w:tcPr>
+            <w:tcW w:w="3370" w:type="dxa"/>
+          </w:tcPr>
+          <w:p>
+            <w:r>
+              <w:t>Tas de ferraille</w:t>
+            </w:r>
+          </w:p>
+        </w:tc>
+        <w:tc>
+          <w:tcPr>
+            <w:tcW w:w="3371" w:type="dxa"/>
+          </w:tcPr>
+          <w:p/>
+        </w:tc>
+        <w:tc>
+          <w:tcPr>
+            <w:tcW w:w="3371" w:type="dxa"/>
+          </w:tcPr>
+          <w:p/>
+        </w:tc>
+      </w:tr>
+      <w:tr>
+        <w:tc>
+          <w:tcPr>
+            <w:tcW w:w="3370" w:type="dxa"/>
+          </w:tcPr>
+          <w:p>
+            <w:r>
+              <w:t>Console</w:t>
+            </w:r>
+          </w:p>
+        </w:tc>
+        <w:tc>
+          <w:tcPr>
+            <w:tcW w:w="3371" w:type="dxa"/>
+          </w:tcPr>
+          <w:p/>
+        </w:tc>
+        <w:tc>
+          <w:tcPr>
+            <w:tcW w:w="3371" w:type="dxa"/>
+          </w:tcPr>
+          <w:p/>
+        </w:tc>
+      </w:tr>
+      <w:tr>
+        <w:tc>
+          <w:tcPr>
+            <w:tcW w:w="3370" w:type="dxa"/>
+          </w:tcPr>
+          <w:p>
+            <w:r>
+              <w:t>Objets</w:t>
+            </w:r>
+          </w:p>
+        </w:tc>
+        <w:tc>
+          <w:tcPr>
+            <w:tcW w:w="3371" w:type="dxa"/>
+          </w:tcPr>
+          <w:p/>
+        </w:tc>
+        <w:tc>
+          <w:tcPr>
+            <w:tcW w:w="3371" w:type="dxa"/>
+          </w:tcPr>
+          <w:p/>
+        </w:tc>
+      </w:tr>
+      <w:tr>
+        <w:tc>
+          <w:tcPr>
+            <w:tcW w:w="3370" w:type="dxa"/>
+          </w:tcPr>
+          <w:p>
+            <w:r>
+              <w:t>Zappeur</w:t>
+            </w:r>
+          </w:p>
+        </w:tc>
+        <w:tc>
+          <w:tcPr>
+            <w:tcW w:w="3371" w:type="dxa"/>
+          </w:tcPr>
+          <w:p/>
+        </w:tc>
+        <w:tc>
+          <w:tcPr>
+            <w:tcW w:w="3371" w:type="dxa"/>
+          </w:tcPr>
+          <w:p/>
+        </w:tc>
+      </w:tr>
+      <w:tr>
+        <w:tc>
+          <w:tcPr>
+            <w:tcW w:w="3370" w:type="dxa"/>
+          </w:tcPr>
+          <w:p>
+            <w:proofErr w:type="spellStart"/>
+            <w:r>
+              <w:t>Téléporteur</w:t>
+            </w:r>
+            <w:proofErr w:type="spellEnd"/>
+          </w:p>
+        </w:tc>
+        <w:tc>
+          <w:tcPr>
+            <w:tcW w:w="3371" w:type="dxa"/>
+          </w:tcPr>
+          <w:p/>
+        </w:tc>
+        <w:tc>
+          <w:tcPr>
+            <w:tcW w:w="3371" w:type="dxa"/>
+          </w:tcPr>
+          <w:p/>
+        </w:tc>
+      </w:tr>
+      <w:tr>
+        <w:tc>
+          <w:tcPr>
+            <w:tcW w:w="3370" w:type="dxa"/>
+          </w:tcPr>
+          <w:p>
+            <w:r>
+              <w:t>Progression</w:t>
+            </w:r>
+          </w:p>
+        </w:tc>
+        <w:tc>
+          <w:tcPr>
+            <w:tcW w:w="3371" w:type="dxa"/>
+          </w:tcPr>
+          <w:p/>
+        </w:tc>
+        <w:tc>
+          <w:tcPr>
+            <w:tcW w:w="3371" w:type="dxa"/>
+          </w:tcPr>
+          <w:p/>
+        </w:tc>
+      </w:tr>
+      <w:tr>
+        <w:tc>
+          <w:tcPr>
+            <w:tcW w:w="3370" w:type="dxa"/>
+          </w:tcPr>
+          <w:p>
+            <w:r>
+              <w:t>Architecture</w:t>
+            </w:r>
+          </w:p>
+        </w:tc>
+        <w:tc>
+          <w:tcPr>
+            <w:tcW w:w="3371" w:type="dxa"/>
+          </w:tcPr>
+          <w:p/>
+        </w:tc>
+        <w:tc>
+          <w:tcPr>
+            <w:tcW w:w="3371" w:type="dxa"/>
+          </w:tcPr>
+          <w:p/>
+        </w:tc>
+      </w:tr>
+      <w:tr>
+        <w:tc>
+          <w:tcPr>
+            <w:tcW w:w="3370" w:type="dxa"/>
+          </w:tcPr>
+          <w:p/>
+        </w:tc>
+        <w:tc>
+          <w:tcPr>
+            <w:tcW w:w="3371" w:type="dxa"/>
+          </w:tcPr>
+          <w:p/>
+        </w:tc>
+        <w:tc>
+          <w:tcPr>
+            <w:tcW w:w="3371" w:type="dxa"/>
+          </w:tcPr>
+          <w:p/>
+        </w:tc>
+      </w:tr>
+      <w:tr>
+        <w:tc>
+          <w:tcPr>
+            <w:tcW w:w="3370" w:type="dxa"/>
+          </w:tcPr>
+          <w:p/>
+        </w:tc>
+        <w:tc>
+          <w:tcPr>
+            <w:tcW w:w="3371" w:type="dxa"/>
+          </w:tcPr>
+          <w:p/>
+        </w:tc>
+        <w:tc>
+          <w:tcPr>
+            <w:tcW w:w="3371" w:type="dxa"/>
+          </w:tcPr>
+          <w:p/>
+        </w:tc>
+      </w:tr>
+      <w:tr>
+        <w:tc>
+          <w:tcPr>
+            <w:tcW w:w="3370" w:type="dxa"/>
+          </w:tcPr>
+          <w:p/>
+        </w:tc>
+        <w:tc>
+          <w:tcPr>
+            <w:tcW w:w="3371" w:type="dxa"/>
+          </w:tcPr>
+          <w:p/>
+        </w:tc>
+        <w:tc>
+          <w:tcPr>
+            <w:tcW w:w="3371" w:type="dxa"/>
+          </w:tcPr>
+          <w:p/>
+        </w:tc>
+      </w:tr>
+      <w:tr>
+        <w:tc>
+          <w:tcPr>
+            <w:tcW w:w="3370" w:type="dxa"/>
+          </w:tcPr>
+          <w:p/>
+        </w:tc>
+        <w:tc>
+          <w:tcPr>
+            <w:tcW w:w="3371" w:type="dxa"/>
+          </w:tcPr>
+          <w:p/>
+        </w:tc>
+        <w:tc>
+          <w:tcPr>
+            <w:tcW w:w="3371" w:type="dxa"/>
+          </w:tcPr>
+          <w:p/>
+        </w:tc>
+      </w:tr>
+      <w:tr>
+        <w:tc>
+          <w:tcPr>
+            <w:tcW w:w="3370" w:type="dxa"/>
+          </w:tcPr>
+          <w:p/>
+        </w:tc>
+        <w:tc>
+          <w:tcPr>
+            <w:tcW w:w="3371" w:type="dxa"/>
+          </w:tcPr>
+          <w:p/>
+        </w:tc>
+        <w:tc>
+          <w:tcPr>
+            <w:tcW w:w="3371" w:type="dxa"/>
+          </w:tcPr>
+          <w:p/>
+        </w:tc>
+      </w:tr>
+      <w:tr>
+        <w:tc>
+          <w:tcPr>
+            <w:tcW w:w="3370" w:type="dxa"/>
+          </w:tcPr>
+          <w:p/>
         </w:tc>
         <w:tc>
           <w:tcPr>

</xml_diff>